<commit_message>
Added changes More interview questions..
</commit_message>
<xml_diff>
--- a/Prep/Theoretical/Bharath Chandra V.docx
+++ b/Prep/Theoretical/Bharath Chandra V.docx
@@ -1,6 +1,6 @@
 
 <file path=word/document.xml><?xml version="1.0" encoding="utf-8"?>
-<w:document xmlns:wpc="http://schemas.microsoft.com/office/word/2010/wordprocessingCanvas" xmlns:cx="http://schemas.microsoft.com/office/drawing/2014/chartex" xmlns:cx1="http://schemas.microsoft.com/office/drawing/2015/9/8/chartex" xmlns:cx2="http://schemas.microsoft.com/office/drawing/2015/10/21/chartex" xmlns:cx3="http://schemas.microsoft.com/office/drawing/2016/5/9/chartex" xmlns:cx4="http://schemas.microsoft.com/office/drawing/2016/5/10/chartex" xmlns:cx5="http://schemas.microsoft.com/office/drawing/2016/5/11/chartex" xmlns:cx6="http://schemas.microsoft.com/office/drawing/2016/5/12/chartex" xmlns:cx7="http://schemas.microsoft.com/office/drawing/2016/5/13/chartex" xmlns:cx8="http://schemas.microsoft.com/office/drawing/2016/5/14/chartex" xmlns:mc="http://schemas.openxmlformats.org/markup-compatibility/2006" xmlns:aink="http://schemas.microsoft.com/office/drawing/2016/ink" xmlns:am3d="http://schemas.microsoft.com/office/drawing/2017/model3d" xmlns:o="urn:schemas-microsoft-com:office:office" xmlns:oel="http://schemas.microsoft.com/office/2019/extlst" xmlns:r="http://schemas.openxmlformats.org/officeDocument/2006/relationships" xmlns:m="http://schemas.openxmlformats.org/officeDocument/2006/math" xmlns:v="urn:schemas-microsoft-com:vml" xmlns:wp14="http://schemas.microsoft.com/office/word/2010/wordprocessingDrawing" xmlns:wp="http://schemas.openxmlformats.org/drawingml/2006/wordprocessingDrawing" xmlns:w10="urn:schemas-microsoft-com:office:word" xmlns:w="http://schemas.openxmlformats.org/wordprocessingml/2006/main" xmlns:w14="http://schemas.microsoft.com/office/word/2010/wordml" xmlns:w15="http://schemas.microsoft.com/office/word/2012/wordml" xmlns:w16cex="http://schemas.microsoft.com/office/word/2018/wordml/cex" xmlns:w16cid="http://schemas.microsoft.com/office/word/2016/wordml/cid" xmlns:w16="http://schemas.microsoft.com/office/word/2018/wordml" xmlns:w16sdtdh="http://schemas.microsoft.com/office/word/2020/wordml/sdtdatahash" xmlns:w16se="http://schemas.microsoft.com/office/word/2015/wordml/symex" xmlns:wpg="http://schemas.microsoft.com/office/word/2010/wordprocessingGroup" xmlns:wpi="http://schemas.microsoft.com/office/word/2010/wordprocessingInk" xmlns:wne="http://schemas.microsoft.com/office/word/2006/wordml" xmlns:wps="http://schemas.microsoft.com/office/word/2010/wordprocessingShape" mc:Ignorable="w14 w15 w16se w16cid w16 w16cex w16sdtdh wp14">
+<w:document xmlns:wpc="http://schemas.microsoft.com/office/word/2010/wordprocessingCanvas" xmlns:cx="http://schemas.microsoft.com/office/drawing/2014/chartex" xmlns:cx1="http://schemas.microsoft.com/office/drawing/2015/9/8/chartex" xmlns:cx2="http://schemas.microsoft.com/office/drawing/2015/10/21/chartex" xmlns:cx3="http://schemas.microsoft.com/office/drawing/2016/5/9/chartex" xmlns:cx4="http://schemas.microsoft.com/office/drawing/2016/5/10/chartex" xmlns:cx5="http://schemas.microsoft.com/office/drawing/2016/5/11/chartex" xmlns:cx6="http://schemas.microsoft.com/office/drawing/2016/5/12/chartex" xmlns:cx7="http://schemas.microsoft.com/office/drawing/2016/5/13/chartex" xmlns:cx8="http://schemas.microsoft.com/office/drawing/2016/5/14/chartex" xmlns:mc="http://schemas.openxmlformats.org/markup-compatibility/2006" xmlns:aink="http://schemas.microsoft.com/office/drawing/2016/ink" xmlns:am3d="http://schemas.microsoft.com/office/drawing/2017/model3d" xmlns:o="urn:schemas-microsoft-com:office:office" xmlns:r="http://schemas.openxmlformats.org/officeDocument/2006/relationships" xmlns:m="http://schemas.openxmlformats.org/officeDocument/2006/math" xmlns:v="urn:schemas-microsoft-com:vml" xmlns:wp14="http://schemas.microsoft.com/office/word/2010/wordprocessingDrawing" xmlns:wp="http://schemas.openxmlformats.org/drawingml/2006/wordprocessingDrawing" xmlns:w10="urn:schemas-microsoft-com:office:word" xmlns:w="http://schemas.openxmlformats.org/wordprocessingml/2006/main" xmlns:w14="http://schemas.microsoft.com/office/word/2010/wordml" xmlns:w15="http://schemas.microsoft.com/office/word/2012/wordml" xmlns:w16cex="http://schemas.microsoft.com/office/word/2018/wordml/cex" xmlns:w16cid="http://schemas.microsoft.com/office/word/2016/wordml/cid" xmlns:w16="http://schemas.microsoft.com/office/word/2018/wordml" xmlns:w16sdtdh="http://schemas.microsoft.com/office/word/2020/wordml/sdtdatahash" xmlns:w16se="http://schemas.microsoft.com/office/word/2015/wordml/symex" xmlns:wpg="http://schemas.microsoft.com/office/word/2010/wordprocessingGroup" xmlns:wpi="http://schemas.microsoft.com/office/word/2010/wordprocessingInk" xmlns:wne="http://schemas.microsoft.com/office/word/2006/wordml" xmlns:wps="http://schemas.microsoft.com/office/word/2010/wordprocessingShape" mc:Ignorable="w14 w15 w16se w16cid w16 w16cex w16sdtdh wp14">
   <w:body>
     <w:p>
       <w:pPr>
@@ -596,21 +596,7 @@
               <w:rPr>
                 <w:rFonts w:ascii="Garamond" w:hAnsi="Garamond" w:cstheme="minorHAnsi"/>
               </w:rPr>
-              <w:t xml:space="preserve">Azure </w:t>
-            </w:r>
-            <w:proofErr w:type="spellStart"/>
-            <w:r>
-              <w:rPr>
-                <w:rFonts w:ascii="Garamond" w:hAnsi="Garamond" w:cstheme="minorHAnsi"/>
-              </w:rPr>
-              <w:t>Devops</w:t>
-            </w:r>
-            <w:proofErr w:type="spellEnd"/>
-            <w:r>
-              <w:rPr>
-                <w:rFonts w:ascii="Garamond" w:hAnsi="Garamond" w:cstheme="minorHAnsi"/>
-              </w:rPr>
-              <w:t xml:space="preserve">, IIS </w:t>
+              <w:t xml:space="preserve">Azure Devops, IIS </w:t>
             </w:r>
           </w:p>
         </w:tc>
@@ -1331,25 +1317,7 @@
           <w:sz w:val="22"/>
           <w:szCs w:val="22"/>
         </w:rPr>
-        <w:t xml:space="preserve"> creating web </w:t>
-      </w:r>
-      <w:proofErr w:type="spellStart"/>
-      <w:r>
-        <w:rPr>
-          <w:rFonts w:ascii="Garamond" w:hAnsi="Garamond" w:cstheme="minorHAnsi"/>
-          <w:sz w:val="22"/>
-          <w:szCs w:val="22"/>
-        </w:rPr>
-        <w:t>api</w:t>
-      </w:r>
-      <w:proofErr w:type="spellEnd"/>
-      <w:r>
-        <w:rPr>
-          <w:rFonts w:ascii="Garamond" w:hAnsi="Garamond" w:cstheme="minorHAnsi"/>
-          <w:sz w:val="22"/>
-          <w:szCs w:val="22"/>
-        </w:rPr>
-        <w:t xml:space="preserve"> end </w:t>
+        <w:t xml:space="preserve"> creating web api end </w:t>
       </w:r>
       <w:r>
         <w:rPr>
@@ -1514,7 +1482,7 @@
           <w:sz w:val="22"/>
           <w:szCs w:val="22"/>
         </w:rPr>
-        <w:t xml:space="preserve">, C#.net, Microsoft Azure Tech, </w:t>
+        <w:t xml:space="preserve">, C#.net, Microsoft Azure, </w:t>
       </w:r>
       <w:r>
         <w:rPr>
@@ -1678,13 +1646,7 @@
               <w:rPr>
                 <w:rFonts w:ascii="Garamond" w:hAnsi="Garamond" w:cstheme="minorHAnsi"/>
               </w:rPr>
-              <w:t xml:space="preserve"> </w:t>
-            </w:r>
-            <w:r>
-              <w:rPr>
-                <w:rFonts w:ascii="Garamond" w:hAnsi="Garamond" w:cstheme="minorHAnsi"/>
-              </w:rPr>
-              <w:t>(Contract)</w:t>
+              <w:t xml:space="preserve"> (Contract)</w:t>
             </w:r>
           </w:p>
         </w:tc>
@@ -1813,25 +1775,7 @@
           <w:sz w:val="22"/>
           <w:szCs w:val="22"/>
         </w:rPr>
-        <w:t xml:space="preserve">web </w:t>
-      </w:r>
-      <w:proofErr w:type="spellStart"/>
-      <w:r>
-        <w:rPr>
-          <w:rFonts w:ascii="Garamond" w:hAnsi="Garamond" w:cstheme="minorHAnsi"/>
-          <w:sz w:val="22"/>
-          <w:szCs w:val="22"/>
-        </w:rPr>
-        <w:t>api’s</w:t>
-      </w:r>
-      <w:proofErr w:type="spellEnd"/>
-      <w:r>
-        <w:rPr>
-          <w:rFonts w:ascii="Garamond" w:hAnsi="Garamond" w:cstheme="minorHAnsi"/>
-          <w:sz w:val="22"/>
-          <w:szCs w:val="22"/>
-        </w:rPr>
-        <w:t xml:space="preserve"> and </w:t>
+        <w:t xml:space="preserve">web api’s and </w:t>
       </w:r>
       <w:r>
         <w:rPr>
@@ -2055,7 +1999,23 @@
           <w:sz w:val="22"/>
           <w:szCs w:val="22"/>
         </w:rPr>
-        <w:t xml:space="preserve"> Asp.Net Web API, Microservices, Mongo DB, Kibana,</w:t>
+        <w:t xml:space="preserve"> Asp.Net Web API, Microservices, </w:t>
+      </w:r>
+      <w:r>
+        <w:rPr>
+          <w:rFonts w:ascii="Garamond" w:eastAsiaTheme="minorHAnsi" w:hAnsi="Garamond" w:cstheme="minorHAnsi"/>
+          <w:sz w:val="22"/>
+          <w:szCs w:val="22"/>
+        </w:rPr>
+        <w:t xml:space="preserve">Azure, </w:t>
+      </w:r>
+      <w:r>
+        <w:rPr>
+          <w:rFonts w:ascii="Garamond" w:eastAsiaTheme="minorHAnsi" w:hAnsi="Garamond" w:cstheme="minorHAnsi"/>
+          <w:sz w:val="22"/>
+          <w:szCs w:val="22"/>
+        </w:rPr>
+        <w:t>Mongo DB, Kibana,</w:t>
       </w:r>
       <w:r>
         <w:rPr>
@@ -2222,13 +2182,7 @@
               <w:rPr>
                 <w:rFonts w:ascii="Garamond" w:hAnsi="Garamond" w:cstheme="minorHAnsi"/>
               </w:rPr>
-              <w:t xml:space="preserve"> </w:t>
-            </w:r>
-            <w:r>
-              <w:rPr>
-                <w:rFonts w:ascii="Garamond" w:hAnsi="Garamond" w:cstheme="minorHAnsi"/>
-              </w:rPr>
-              <w:t>(Contract)</w:t>
+              <w:t xml:space="preserve"> (Contract)</w:t>
             </w:r>
           </w:p>
         </w:tc>
@@ -2727,19 +2681,7 @@
               <w:rPr>
                 <w:rFonts w:ascii="Garamond" w:hAnsi="Garamond" w:cstheme="minorHAnsi"/>
               </w:rPr>
-              <w:t>.Net Developer</w:t>
-            </w:r>
-            <w:r>
-              <w:rPr>
-                <w:rFonts w:ascii="Garamond" w:hAnsi="Garamond" w:cstheme="minorHAnsi"/>
-              </w:rPr>
-              <w:t xml:space="preserve"> </w:t>
-            </w:r>
-            <w:r>
-              <w:rPr>
-                <w:rFonts w:ascii="Garamond" w:hAnsi="Garamond" w:cstheme="minorHAnsi"/>
-              </w:rPr>
-              <w:t>(Contract)</w:t>
+              <w:t>.Net Developer (Contract)</w:t>
             </w:r>
           </w:p>
         </w:tc>
@@ -2884,7 +2826,6 @@
         </w:rPr>
         <w:t xml:space="preserve">web </w:t>
       </w:r>
-      <w:proofErr w:type="spellStart"/>
       <w:r>
         <w:rPr>
           <w:rFonts w:ascii="Garamond" w:hAnsi="Garamond" w:cstheme="minorHAnsi"/>
@@ -2893,22 +2834,13 @@
         </w:rPr>
         <w:t>api’s</w:t>
       </w:r>
-      <w:proofErr w:type="spellEnd"/>
-      <w:r>
-        <w:rPr>
-          <w:rFonts w:ascii="Garamond" w:hAnsi="Garamond" w:cstheme="minorHAnsi"/>
-          <w:sz w:val="22"/>
-          <w:szCs w:val="22"/>
-        </w:rPr>
-        <w:t xml:space="preserve"> </w:t>
-      </w:r>
-      <w:r>
-        <w:rPr>
-          <w:rFonts w:ascii="Garamond" w:hAnsi="Garamond" w:cstheme="minorHAnsi"/>
-          <w:sz w:val="22"/>
-          <w:szCs w:val="22"/>
-        </w:rPr>
-        <w:t xml:space="preserve">using .Net Core </w:t>
+      <w:r>
+        <w:rPr>
+          <w:rFonts w:ascii="Garamond" w:hAnsi="Garamond" w:cstheme="minorHAnsi"/>
+          <w:sz w:val="22"/>
+          <w:szCs w:val="22"/>
+        </w:rPr>
+        <w:t xml:space="preserve"> using .Net Core </w:t>
       </w:r>
       <w:r>
         <w:rPr>
@@ -2947,15 +2879,7 @@
           <w:sz w:val="22"/>
           <w:szCs w:val="22"/>
         </w:rPr>
-        <w:t xml:space="preserve"> </w:t>
-      </w:r>
-      <w:r>
-        <w:rPr>
-          <w:rFonts w:ascii="Garamond" w:hAnsi="Garamond" w:cstheme="minorHAnsi"/>
-          <w:sz w:val="22"/>
-          <w:szCs w:val="22"/>
-        </w:rPr>
-        <w:t xml:space="preserve">Worked to provide solutions to various Jira tickets that were written in the form of user stories, </w:t>
+        <w:t xml:space="preserve"> Worked to provide solutions to various Jira tickets that were written in the form of user stories, </w:t>
       </w:r>
       <w:r>
         <w:rPr>
@@ -3458,25 +3382,7 @@
           <w:sz w:val="22"/>
           <w:szCs w:val="22"/>
         </w:rPr>
-        <w:t xml:space="preserve">web </w:t>
-      </w:r>
-      <w:proofErr w:type="spellStart"/>
-      <w:r>
-        <w:rPr>
-          <w:rFonts w:ascii="Garamond" w:hAnsi="Garamond" w:cstheme="minorHAnsi"/>
-          <w:sz w:val="22"/>
-          <w:szCs w:val="22"/>
-        </w:rPr>
-        <w:t>api’s</w:t>
-      </w:r>
-      <w:proofErr w:type="spellEnd"/>
-      <w:r>
-        <w:rPr>
-          <w:rFonts w:ascii="Garamond" w:hAnsi="Garamond" w:cstheme="minorHAnsi"/>
-          <w:sz w:val="22"/>
-          <w:szCs w:val="22"/>
-        </w:rPr>
-        <w:t xml:space="preserve"> using .Net Core and</w:t>
+        <w:t>web api’s using .Net Core and</w:t>
       </w:r>
       <w:r>
         <w:rPr>
@@ -3539,25 +3445,7 @@
           <w:sz w:val="22"/>
           <w:szCs w:val="22"/>
         </w:rPr>
-        <w:t xml:space="preserve">Consumed Power BI </w:t>
-      </w:r>
-      <w:proofErr w:type="spellStart"/>
-      <w:r>
-        <w:rPr>
-          <w:rFonts w:ascii="Garamond" w:hAnsi="Garamond" w:cstheme="minorHAnsi"/>
-          <w:sz w:val="22"/>
-          <w:szCs w:val="22"/>
-        </w:rPr>
-        <w:t>api’s</w:t>
-      </w:r>
-      <w:proofErr w:type="spellEnd"/>
-      <w:r>
-        <w:rPr>
-          <w:rFonts w:ascii="Garamond" w:hAnsi="Garamond" w:cstheme="minorHAnsi"/>
-          <w:sz w:val="22"/>
-          <w:szCs w:val="22"/>
-        </w:rPr>
-        <w:t xml:space="preserve"> and implemented authentication from web application to get access to various reports.  </w:t>
+        <w:t xml:space="preserve">Consumed Power BI api’s and implemented authentication from web application to get access to various reports.  </w:t>
       </w:r>
     </w:p>
     <w:p>
@@ -3642,25 +3530,7 @@
           <w:sz w:val="22"/>
           <w:szCs w:val="22"/>
         </w:rPr>
-        <w:t xml:space="preserve">Created </w:t>
-      </w:r>
-      <w:proofErr w:type="spellStart"/>
-      <w:r>
-        <w:rPr>
-          <w:rFonts w:ascii="Garamond" w:hAnsi="Garamond" w:cstheme="minorHAnsi"/>
-          <w:sz w:val="22"/>
-          <w:szCs w:val="22"/>
-        </w:rPr>
-        <w:t>api</w:t>
-      </w:r>
-      <w:proofErr w:type="spellEnd"/>
-      <w:r>
-        <w:rPr>
-          <w:rFonts w:ascii="Garamond" w:hAnsi="Garamond" w:cstheme="minorHAnsi"/>
-          <w:sz w:val="22"/>
-          <w:szCs w:val="22"/>
-        </w:rPr>
-        <w:t xml:space="preserve"> end point to be able to READ/Write data to Azure Cosmos DB collections.</w:t>
+        <w:t>Created api end point to be able to READ/Write data to Azure Cosmos DB collections.</w:t>
       </w:r>
     </w:p>
     <w:p>
@@ -4039,25 +3909,7 @@
           <w:sz w:val="22"/>
           <w:szCs w:val="22"/>
         </w:rPr>
-        <w:t xml:space="preserve">Created REST </w:t>
-      </w:r>
-      <w:proofErr w:type="spellStart"/>
-      <w:r>
-        <w:rPr>
-          <w:rFonts w:ascii="Garamond" w:hAnsi="Garamond" w:cstheme="minorHAnsi"/>
-          <w:sz w:val="22"/>
-          <w:szCs w:val="22"/>
-        </w:rPr>
-        <w:t>api’s</w:t>
-      </w:r>
-      <w:proofErr w:type="spellEnd"/>
-      <w:r>
-        <w:rPr>
-          <w:rFonts w:ascii="Garamond" w:hAnsi="Garamond" w:cstheme="minorHAnsi"/>
-          <w:sz w:val="22"/>
-          <w:szCs w:val="22"/>
-        </w:rPr>
-        <w:t xml:space="preserve"> to perform crud operations and return JSON data and populate it on the UI.</w:t>
+        <w:t>Created REST api’s to perform crud operations and return JSON data and populate it on the UI.</w:t>
       </w:r>
     </w:p>
     <w:p>
@@ -4176,16 +4028,8 @@
         <w:rPr>
           <w:rFonts w:ascii="Garamond" w:hAnsi="Garamond" w:cstheme="minorHAnsi"/>
         </w:rPr>
-        <w:t xml:space="preserve"> Web </w:t>
-      </w:r>
-      <w:proofErr w:type="spellStart"/>
-      <w:r>
-        <w:rPr>
-          <w:rFonts w:ascii="Garamond" w:hAnsi="Garamond" w:cstheme="minorHAnsi"/>
-        </w:rPr>
-        <w:t>Api</w:t>
-      </w:r>
-      <w:proofErr w:type="spellEnd"/>
+        <w:t xml:space="preserve"> Web Api</w:t>
+      </w:r>
       <w:r>
         <w:rPr>
           <w:rFonts w:ascii="Garamond" w:hAnsi="Garamond" w:cstheme="minorHAnsi"/>
@@ -4196,13 +4040,19 @@
         <w:rPr>
           <w:rFonts w:ascii="Garamond" w:hAnsi="Garamond" w:cstheme="minorHAnsi"/>
         </w:rPr>
-        <w:t>Angular 2</w:t>
-      </w:r>
-      <w:r>
-        <w:rPr>
-          <w:rFonts w:ascii="Garamond" w:hAnsi="Garamond" w:cstheme="minorHAnsi"/>
-        </w:rPr>
-        <w:t xml:space="preserve">, </w:t>
+        <w:t xml:space="preserve">Angular 2, </w:t>
+      </w:r>
+      <w:r>
+        <w:rPr>
+          <w:rFonts w:ascii="Garamond" w:hAnsi="Garamond" w:cstheme="minorHAnsi"/>
+        </w:rPr>
+        <w:t>Postman,</w:t>
+      </w:r>
+      <w:r>
+        <w:rPr>
+          <w:rFonts w:ascii="Garamond" w:hAnsi="Garamond" w:cstheme="minorHAnsi"/>
+        </w:rPr>
+        <w:t xml:space="preserve"> </w:t>
       </w:r>
       <w:r>
         <w:rPr>
@@ -4589,33 +4439,7 @@
           <w:sz w:val="22"/>
           <w:szCs w:val="22"/>
         </w:rPr>
-        <w:t xml:space="preserve">Created Web </w:t>
-      </w:r>
-      <w:proofErr w:type="spellStart"/>
-      <w:r>
-        <w:rPr>
-          <w:rFonts w:ascii="Garamond" w:hAnsi="Garamond" w:cstheme="minorHAnsi"/>
-          <w:sz w:val="22"/>
-          <w:szCs w:val="22"/>
-        </w:rPr>
-        <w:t>Api’s</w:t>
-      </w:r>
-      <w:proofErr w:type="spellEnd"/>
-      <w:r>
-        <w:rPr>
-          <w:rFonts w:ascii="Garamond" w:hAnsi="Garamond" w:cstheme="minorHAnsi"/>
-          <w:sz w:val="22"/>
-          <w:szCs w:val="22"/>
-        </w:rPr>
-        <w:t xml:space="preserve"> </w:t>
-      </w:r>
-      <w:r>
-        <w:rPr>
-          <w:rFonts w:ascii="Garamond" w:hAnsi="Garamond" w:cstheme="minorHAnsi"/>
-          <w:sz w:val="22"/>
-          <w:szCs w:val="22"/>
-        </w:rPr>
-        <w:t>and implemented business logic using C#</w:t>
+        <w:t>Created Web Api’s and implemented business logic using C#</w:t>
       </w:r>
       <w:r>
         <w:rPr>
@@ -4725,22 +4549,20 @@
         <w:rPr>
           <w:rFonts w:ascii="Garamond" w:hAnsi="Garamond" w:cstheme="minorHAnsi"/>
         </w:rPr>
+        <w:t xml:space="preserve">Postman, </w:t>
+      </w:r>
+      <w:r>
+        <w:rPr>
+          <w:rFonts w:ascii="Garamond" w:hAnsi="Garamond" w:cstheme="minorHAnsi"/>
+        </w:rPr>
         <w:t>ASP.NET</w:t>
       </w:r>
       <w:r>
         <w:rPr>
           <w:rFonts w:ascii="Garamond" w:hAnsi="Garamond" w:cstheme="minorHAnsi"/>
         </w:rPr>
-        <w:t xml:space="preserve"> Web </w:t>
-      </w:r>
-      <w:proofErr w:type="spellStart"/>
-      <w:r>
-        <w:rPr>
-          <w:rFonts w:ascii="Garamond" w:hAnsi="Garamond" w:cstheme="minorHAnsi"/>
-        </w:rPr>
-        <w:t>Api</w:t>
-      </w:r>
-      <w:proofErr w:type="spellEnd"/>
+        <w:t xml:space="preserve"> Web Api</w:t>
+      </w:r>
       <w:r>
         <w:rPr>
           <w:rFonts w:ascii="Garamond" w:hAnsi="Garamond" w:cstheme="minorHAnsi"/>
@@ -4966,14 +4788,7 @@
                 <w:rFonts w:ascii="Garamond" w:hAnsi="Garamond" w:cstheme="minorHAnsi"/>
                 <w:bCs/>
               </w:rPr>
-              <w:t>1</w:t>
-            </w:r>
-            <w:r>
-              <w:rPr>
-                <w:rFonts w:ascii="Garamond" w:hAnsi="Garamond" w:cstheme="minorHAnsi"/>
-                <w:bCs/>
-              </w:rPr>
-              <w:t>2</w:t>
+              <w:t>12</w:t>
             </w:r>
             <w:r>
               <w:rPr>
@@ -5205,14 +5020,7 @@
           <w:rFonts w:ascii="Garamond" w:hAnsi="Garamond" w:cstheme="minorHAnsi"/>
           <w:bCs/>
         </w:rPr>
-        <w:t>Visual studio 20</w:t>
-      </w:r>
-      <w:r>
-        <w:rPr>
-          <w:rFonts w:ascii="Garamond" w:hAnsi="Garamond" w:cstheme="minorHAnsi"/>
-          <w:bCs/>
-        </w:rPr>
-        <w:t>10</w:t>
+        <w:t>Visual studio 2010</w:t>
       </w:r>
       <w:r>
         <w:rPr>
@@ -5231,25 +5039,7 @@
         <w:rPr>
           <w:rFonts w:ascii="Garamond" w:hAnsi="Garamond" w:cstheme="minorHAnsi"/>
         </w:rPr>
-        <w:t xml:space="preserve">.Net </w:t>
-      </w:r>
-      <w:r>
-        <w:rPr>
-          <w:rFonts w:ascii="Garamond" w:hAnsi="Garamond" w:cstheme="minorHAnsi"/>
-        </w:rPr>
-        <w:t>Framework</w:t>
-      </w:r>
-      <w:r>
-        <w:rPr>
-          <w:rFonts w:ascii="Garamond" w:hAnsi="Garamond" w:cstheme="minorHAnsi"/>
-        </w:rPr>
-        <w:t>,</w:t>
-      </w:r>
-      <w:r>
-        <w:rPr>
-          <w:rFonts w:ascii="Garamond" w:hAnsi="Garamond" w:cstheme="minorHAnsi"/>
-        </w:rPr>
-        <w:t xml:space="preserve"> WCF services, XML,</w:t>
+        <w:t>.Net Framework, WCF services, XML,</w:t>
       </w:r>
       <w:r>
         <w:rPr>
@@ -5261,13 +5051,7 @@
         <w:rPr>
           <w:rFonts w:ascii="Garamond" w:hAnsi="Garamond" w:cstheme="minorHAnsi"/>
         </w:rPr>
-        <w:t xml:space="preserve"> 201</w:t>
-      </w:r>
-      <w:r>
-        <w:rPr>
-          <w:rFonts w:ascii="Garamond" w:hAnsi="Garamond" w:cstheme="minorHAnsi"/>
-        </w:rPr>
-        <w:t>2</w:t>
+        <w:t xml:space="preserve"> 2012</w:t>
       </w:r>
       <w:r>
         <w:rPr>
@@ -5315,7 +5099,7 @@
 </file>
 
 <file path=word/numbering.xml><?xml version="1.0" encoding="utf-8"?>
-<w:numbering xmlns:wpc="http://schemas.microsoft.com/office/word/2010/wordprocessingCanvas" xmlns:cx="http://schemas.microsoft.com/office/drawing/2014/chartex" xmlns:cx1="http://schemas.microsoft.com/office/drawing/2015/9/8/chartex" xmlns:cx2="http://schemas.microsoft.com/office/drawing/2015/10/21/chartex" xmlns:cx3="http://schemas.microsoft.com/office/drawing/2016/5/9/chartex" xmlns:cx4="http://schemas.microsoft.com/office/drawing/2016/5/10/chartex" xmlns:cx5="http://schemas.microsoft.com/office/drawing/2016/5/11/chartex" xmlns:cx6="http://schemas.microsoft.com/office/drawing/2016/5/12/chartex" xmlns:cx7="http://schemas.microsoft.com/office/drawing/2016/5/13/chartex" xmlns:cx8="http://schemas.microsoft.com/office/drawing/2016/5/14/chartex" xmlns:mc="http://schemas.openxmlformats.org/markup-compatibility/2006" xmlns:aink="http://schemas.microsoft.com/office/drawing/2016/ink" xmlns:am3d="http://schemas.microsoft.com/office/drawing/2017/model3d" xmlns:o="urn:schemas-microsoft-com:office:office" xmlns:oel="http://schemas.microsoft.com/office/2019/extlst" xmlns:r="http://schemas.openxmlformats.org/officeDocument/2006/relationships" xmlns:m="http://schemas.openxmlformats.org/officeDocument/2006/math" xmlns:v="urn:schemas-microsoft-com:vml" xmlns:wp14="http://schemas.microsoft.com/office/word/2010/wordprocessingDrawing" xmlns:wp="http://schemas.openxmlformats.org/drawingml/2006/wordprocessingDrawing" xmlns:w10="urn:schemas-microsoft-com:office:word" xmlns:w="http://schemas.openxmlformats.org/wordprocessingml/2006/main" xmlns:w14="http://schemas.microsoft.com/office/word/2010/wordml" xmlns:w15="http://schemas.microsoft.com/office/word/2012/wordml" xmlns:w16cex="http://schemas.microsoft.com/office/word/2018/wordml/cex" xmlns:w16cid="http://schemas.microsoft.com/office/word/2016/wordml/cid" xmlns:w16="http://schemas.microsoft.com/office/word/2018/wordml" xmlns:w16sdtdh="http://schemas.microsoft.com/office/word/2020/wordml/sdtdatahash" xmlns:w16se="http://schemas.microsoft.com/office/word/2015/wordml/symex" xmlns:wpg="http://schemas.microsoft.com/office/word/2010/wordprocessingGroup" xmlns:wpi="http://schemas.microsoft.com/office/word/2010/wordprocessingInk" xmlns:wne="http://schemas.microsoft.com/office/word/2006/wordml" xmlns:wps="http://schemas.microsoft.com/office/word/2010/wordprocessingShape" mc:Ignorable="w14 w15 w16se w16cid w16 w16cex w16sdtdh wp14">
+<w:numbering xmlns:wpc="http://schemas.microsoft.com/office/word/2010/wordprocessingCanvas" xmlns:cx="http://schemas.microsoft.com/office/drawing/2014/chartex" xmlns:cx1="http://schemas.microsoft.com/office/drawing/2015/9/8/chartex" xmlns:cx2="http://schemas.microsoft.com/office/drawing/2015/10/21/chartex" xmlns:cx3="http://schemas.microsoft.com/office/drawing/2016/5/9/chartex" xmlns:cx4="http://schemas.microsoft.com/office/drawing/2016/5/10/chartex" xmlns:cx5="http://schemas.microsoft.com/office/drawing/2016/5/11/chartex" xmlns:cx6="http://schemas.microsoft.com/office/drawing/2016/5/12/chartex" xmlns:cx7="http://schemas.microsoft.com/office/drawing/2016/5/13/chartex" xmlns:cx8="http://schemas.microsoft.com/office/drawing/2016/5/14/chartex" xmlns:mc="http://schemas.openxmlformats.org/markup-compatibility/2006" xmlns:aink="http://schemas.microsoft.com/office/drawing/2016/ink" xmlns:am3d="http://schemas.microsoft.com/office/drawing/2017/model3d" xmlns:o="urn:schemas-microsoft-com:office:office" xmlns:r="http://schemas.openxmlformats.org/officeDocument/2006/relationships" xmlns:m="http://schemas.openxmlformats.org/officeDocument/2006/math" xmlns:v="urn:schemas-microsoft-com:vml" xmlns:wp14="http://schemas.microsoft.com/office/word/2010/wordprocessingDrawing" xmlns:wp="http://schemas.openxmlformats.org/drawingml/2006/wordprocessingDrawing" xmlns:w10="urn:schemas-microsoft-com:office:word" xmlns:w="http://schemas.openxmlformats.org/wordprocessingml/2006/main" xmlns:w14="http://schemas.microsoft.com/office/word/2010/wordml" xmlns:w15="http://schemas.microsoft.com/office/word/2012/wordml" xmlns:w16cex="http://schemas.microsoft.com/office/word/2018/wordml/cex" xmlns:w16cid="http://schemas.microsoft.com/office/word/2016/wordml/cid" xmlns:w16="http://schemas.microsoft.com/office/word/2018/wordml" xmlns:w16sdtdh="http://schemas.microsoft.com/office/word/2020/wordml/sdtdatahash" xmlns:w16se="http://schemas.microsoft.com/office/word/2015/wordml/symex" xmlns:wpg="http://schemas.microsoft.com/office/word/2010/wordprocessingGroup" xmlns:wpi="http://schemas.microsoft.com/office/word/2010/wordprocessingInk" xmlns:wne="http://schemas.microsoft.com/office/word/2006/wordml" xmlns:wps="http://schemas.microsoft.com/office/word/2010/wordprocessingShape" mc:Ignorable="w14 w15 w16se w16cid w16 w16cex w16sdtdh wp14">
   <w:abstractNum w:abstractNumId="0" w15:restartNumberingAfterBreak="0">
     <w:nsid w:val="0D925151"/>
     <w:multiLevelType w:val="hybridMultilevel"/>
@@ -6219,28 +6003,28 @@
       </w:rPr>
     </w:lvl>
   </w:abstractNum>
-  <w:num w:numId="1" w16cid:durableId="424808194">
+  <w:num w:numId="1">
     <w:abstractNumId w:val="6"/>
   </w:num>
-  <w:num w:numId="2" w16cid:durableId="2078894816">
+  <w:num w:numId="2">
     <w:abstractNumId w:val="7"/>
   </w:num>
-  <w:num w:numId="3" w16cid:durableId="50813711">
+  <w:num w:numId="3">
     <w:abstractNumId w:val="5"/>
   </w:num>
-  <w:num w:numId="4" w16cid:durableId="2036466786">
+  <w:num w:numId="4">
     <w:abstractNumId w:val="0"/>
   </w:num>
-  <w:num w:numId="5" w16cid:durableId="1619754262">
+  <w:num w:numId="5">
     <w:abstractNumId w:val="3"/>
   </w:num>
-  <w:num w:numId="6" w16cid:durableId="68843808">
+  <w:num w:numId="6">
     <w:abstractNumId w:val="1"/>
   </w:num>
-  <w:num w:numId="7" w16cid:durableId="504631367">
+  <w:num w:numId="7">
     <w:abstractNumId w:val="2"/>
   </w:num>
-  <w:num w:numId="8" w16cid:durableId="1779986374">
+  <w:num w:numId="8">
     <w:abstractNumId w:val="4"/>
   </w:num>
 </w:numbering>

</xml_diff>